<commit_message>
Se agrego linea en PRUEBA2.docx
</commit_message>
<xml_diff>
--- a/PRUEBA2.docx
+++ b/PRUEBA2.docx
@@ -9,13 +9,20 @@
     </w:p>
     <w:p>
       <w:r>
-        <w:t>Añadí</w:t>
+        <w:t>Añadí esta línea al archivo</w:t>
+      </w:r>
+    </w:p>
+    <w:p>
+      <w:proofErr w:type="spellStart"/>
+      <w:r>
+        <w:t>Linea</w:t>
+      </w:r>
+      <w:proofErr w:type="spellEnd"/>
+      <w:r>
+        <w:t xml:space="preserve"> agregada 04/01/2024</w:t>
       </w:r>
       <w:bookmarkStart w:id="0" w:name="_GoBack"/>
       <w:bookmarkEnd w:id="0"/>
-      <w:r>
-        <w:t xml:space="preserve"> esta línea al archivo</w:t>
-      </w:r>
     </w:p>
     <w:p/>
     <w:sectPr>

</xml_diff>